<commit_message>
fixed typo in milestone 6
</commit_message>
<xml_diff>
--- a/Documents/Editable Docs/Word Docs/ProjectMilestone6_Kong.docx
+++ b/Documents/Editable Docs/Word Docs/ProjectMilestone6_Kong.docx
@@ -251,39 +251,7 @@
             <w:sz w:val="24"/>
             <w:szCs w:val="24"/>
           </w:rPr>
-          <w:t>https://github.com/albader94/kong/tree/master/H</w:t>
-        </w:r>
-        <w:r>
-          <w:rPr>
-            <w:rStyle w:val="Hyperlink"/>
-            <w:sz w:val="24"/>
-            <w:szCs w:val="24"/>
-          </w:rPr>
-          <w:t>a</w:t>
-        </w:r>
-        <w:r>
-          <w:rPr>
-            <w:rStyle w:val="Hyperlink"/>
-            <w:sz w:val="24"/>
-            <w:szCs w:val="24"/>
-          </w:rPr>
-          <w:t>rdware%20</w:t>
-        </w:r>
-        <w:r>
-          <w:rPr>
-            <w:rStyle w:val="Hyperlink"/>
-            <w:sz w:val="24"/>
-            <w:szCs w:val="24"/>
-          </w:rPr>
-          <w:t>S</w:t>
-        </w:r>
-        <w:r>
-          <w:rPr>
-            <w:rStyle w:val="Hyperlink"/>
-            <w:sz w:val="24"/>
-            <w:szCs w:val="24"/>
-          </w:rPr>
-          <w:t>cripts</w:t>
+          <w:t>https://github.com/albader94/kong/tree/master/Hardware%20Scripts</w:t>
         </w:r>
       </w:hyperlink>
     </w:p>
@@ -639,37 +607,47 @@
           <w:sz w:val="24"/>
           <w:szCs w:val="24"/>
         </w:rPr>
-        <w:t>Running code: All needed files are included in the ‘</w:t>
-      </w:r>
-      <w:r>
-        <w:rPr>
-          <w:sz w:val="24"/>
-          <w:szCs w:val="24"/>
-        </w:rPr>
-        <w:t>Site’</w:t>
-      </w:r>
-      <w:r>
-        <w:rPr>
-          <w:sz w:val="24"/>
-          <w:szCs w:val="24"/>
-        </w:rPr>
-        <w:t xml:space="preserve"> folder. To launch to the main </w:t>
-      </w:r>
+        <w:t xml:space="preserve">Running code: </w:t>
+      </w:r>
+      <w:r>
+        <w:rPr>
+          <w:sz w:val="24"/>
+          <w:szCs w:val="24"/>
+        </w:rPr>
+        <w:t>First you must deploy a Node.js server ‘nodes server.js’, then you must navigate to the appropriate localhost ‘</w:t>
+      </w:r>
+      <w:proofErr w:type="spellStart"/>
       <w:proofErr w:type="gramStart"/>
       <w:r>
         <w:rPr>
           <w:sz w:val="24"/>
           <w:szCs w:val="24"/>
         </w:rPr>
-        <w:t>page</w:t>
-      </w:r>
+        <w:t>localhost:</w:t>
+      </w:r>
+      <w:r>
+        <w:rPr>
+          <w:i/>
+          <w:sz w:val="24"/>
+          <w:szCs w:val="24"/>
+        </w:rPr>
+        <w:t>portnumber</w:t>
+      </w:r>
+      <w:proofErr w:type="spellEnd"/>
       <w:proofErr w:type="gramEnd"/>
       <w:r>
         <w:rPr>
           <w:sz w:val="24"/>
           <w:szCs w:val="24"/>
         </w:rPr>
-        <w:t xml:space="preserve"> click on Kong Grow.html and full functionality will be achieved. A raspberry Pi with the appropriate sensors will be necessary in order to populate the database with new </w:t>
+        <w:t>/’ which will take you to the home page</w:t>
+      </w:r>
+      <w:r>
+        <w:rPr>
+          <w:sz w:val="24"/>
+          <w:szCs w:val="24"/>
+        </w:rPr>
+        <w:t xml:space="preserve">. A raspberry Pi with the appropriate sensors will be necessary in order to </w:t>
       </w:r>
       <w:r>
         <w:rPr>
@@ -677,7 +655,7 @@
           <w:szCs w:val="24"/>
         </w:rPr>
         <w:lastRenderedPageBreak/>
-        <w:t xml:space="preserve">temperature and humidity information. Alternatively, within the </w:t>
+        <w:t xml:space="preserve">populate the database with new temperature and humidity information. Alternatively, within the </w:t>
       </w:r>
       <w:r>
         <w:rPr>
@@ -707,7 +685,21 @@
           <w:sz w:val="24"/>
           <w:szCs w:val="24"/>
         </w:rPr>
-        <w:t xml:space="preserve">Documents/DB Design’ folder there is a database generator that can be run entitled </w:t>
+        <w:t>Documents/DB Design’ folder there is a database generator that can be run</w:t>
+      </w:r>
+      <w:r>
+        <w:rPr>
+          <w:sz w:val="24"/>
+          <w:szCs w:val="24"/>
+        </w:rPr>
+        <w:t xml:space="preserve">, </w:t>
+      </w:r>
+      <w:r>
+        <w:rPr>
+          <w:sz w:val="24"/>
+          <w:szCs w:val="24"/>
+        </w:rPr>
+        <w:t xml:space="preserve">titled </w:t>
       </w:r>
       <w:proofErr w:type="spellStart"/>
       <w:r>
@@ -737,10 +729,24 @@
           <w:sz w:val="24"/>
           <w:szCs w:val="24"/>
         </w:rPr>
-        <w:t>which will create a database that can be populated with dummy data to test the functionality of the site.</w:t>
+        <w:t xml:space="preserve">which will create a database that can be populated with dummy data to test the functionality of </w:t>
+      </w:r>
+      <w:r>
+        <w:rPr>
+          <w:sz w:val="24"/>
+          <w:szCs w:val="24"/>
+        </w:rPr>
+        <w:t>our</w:t>
       </w:r>
       <w:bookmarkStart w:id="0" w:name="_GoBack"/>
       <w:bookmarkEnd w:id="0"/>
+      <w:r>
+        <w:rPr>
+          <w:sz w:val="24"/>
+          <w:szCs w:val="24"/>
+        </w:rPr>
+        <w:t xml:space="preserve"> site.</w:t>
+      </w:r>
     </w:p>
     <w:p>
       <w:pPr>
@@ -1121,6 +1127,7 @@
     <w:lsdException w:name="HTML Sample" w:semiHidden="1" w:unhideWhenUsed="1"/>
     <w:lsdException w:name="HTML Typewriter" w:semiHidden="1" w:unhideWhenUsed="1"/>
     <w:lsdException w:name="HTML Variable" w:semiHidden="1" w:unhideWhenUsed="1"/>
+    <w:lsdException w:name="Normal Table" w:semiHidden="1" w:unhideWhenUsed="1"/>
     <w:lsdException w:name="annotation subject" w:semiHidden="1" w:unhideWhenUsed="1"/>
     <w:lsdException w:name="No List" w:semiHidden="1" w:unhideWhenUsed="1"/>
     <w:lsdException w:name="Outline List 1" w:semiHidden="1" w:unhideWhenUsed="1"/>
@@ -1164,8 +1171,10 @@
     <w:lsdException w:name="Table Elegant" w:semiHidden="1" w:unhideWhenUsed="1"/>
     <w:lsdException w:name="Table Professional" w:semiHidden="1" w:unhideWhenUsed="1"/>
     <w:lsdException w:name="Table Subtle 1" w:semiHidden="1" w:unhideWhenUsed="1"/>
+    <w:lsdException w:name="Table Subtle 2" w:semiHidden="1" w:unhideWhenUsed="1"/>
     <w:lsdException w:name="Table Web 1" w:semiHidden="1" w:unhideWhenUsed="1"/>
     <w:lsdException w:name="Table Web 2" w:semiHidden="1" w:unhideWhenUsed="1"/>
+    <w:lsdException w:name="Table Web 3" w:semiHidden="1" w:unhideWhenUsed="1"/>
     <w:lsdException w:name="Balloon Text" w:semiHidden="1" w:unhideWhenUsed="1"/>
     <w:lsdException w:name="Table Grid" w:uiPriority="39"/>
     <w:lsdException w:name="Table Theme" w:semiHidden="1" w:unhideWhenUsed="1"/>

</xml_diff>